<commit_message>
Docx writer: fixed validation errors in tables.
Closes #9266.
</commit_message>
<xml_diff>
--- a/test/docx/golden/tables-default-widths.docx
+++ b/test/docx/golden/tables-default-widths.docx
@@ -15,8 +15,8 @@
       <w:tblPr>
         <w:tblStyle w:val="Table"/>
         <w:tblW w:type="auto" w:w="0"/>
+        <w:jc w:val="start"/>
         <w:tblLook w:firstRow="1" w:lastRow="0" w:firstColumn="0" w:lastColumn="0" w:noHBand="0" w:noVBand="0" w:val="0020"/>
-        <w:jc w:val="start"/>
       </w:tblPr>
       <w:tblGrid>
         <w:gridCol w:w="1980"/>
@@ -233,8 +233,8 @@
       <w:tblPr>
         <w:tblStyle w:val="Table"/>
         <w:tblW w:type="auto" w:w="0"/>
+        <w:jc w:val="start"/>
         <w:tblLook w:firstRow="0" w:lastRow="0" w:firstColumn="0" w:lastColumn="0" w:noHBand="0" w:noVBand="0" w:val="0000"/>
-        <w:jc w:val="start"/>
       </w:tblPr>
       <w:tblGrid>
         <w:gridCol w:w="3960"/>
@@ -298,8 +298,8 @@
       <w:tblPr>
         <w:tblStyle w:val="Table"/>
         <w:tblW w:type="auto" w:w="0"/>
+        <w:jc w:val="start"/>
         <w:tblLook w:firstRow="0" w:lastRow="0" w:firstColumn="0" w:lastColumn="0" w:noHBand="0" w:noVBand="0" w:val="0000"/>
-        <w:jc w:val="start"/>
       </w:tblPr>
       <w:tblGrid>
         <w:gridCol w:w="3960"/>

</xml_diff>